<commit_message>
Organizar diretorios e bugfix
</commit_message>
<xml_diff>
--- a/documentacao/documentacao.docx
+++ b/documentacao/documentacao.docx
@@ -20,10 +20,60 @@
         <w:t xml:space="preserve">Desenvolveremos um projeto </w:t>
       </w:r>
       <w:r>
-        <w:t xml:space="preserve">que </w:t>
-      </w:r>
-      <w:r>
-        <w:t>compõe um Sistema para gerenciamento de livrarias</w:t>
+        <w:t>que compõe um Sistema para gerenciamento de livrarias.</w:t>
+      </w:r>
+    </w:p>
+    <w:p>
+      <w:r>
+        <w:t xml:space="preserve">Nessa primeira etapa será entregue um microssistema </w:t>
+      </w:r>
+      <w:r>
+        <w:t xml:space="preserve">em que o usuário será capaz de </w:t>
+      </w:r>
+      <w:r>
+        <w:t xml:space="preserve">visualizar os livros cadastrados, </w:t>
+      </w:r>
+      <w:r>
+        <w:t xml:space="preserve">efetuar o cadastramento de </w:t>
+      </w:r>
+      <w:r>
+        <w:t xml:space="preserve">novos </w:t>
+      </w:r>
+      <w:r>
+        <w:t>livros, alterar o registro de um livro e excluir o registro de um livro</w:t>
+      </w:r>
+      <w:r>
+        <w:t xml:space="preserve"> através de uma aplicação web.</w:t>
+      </w:r>
+    </w:p>
+    <w:p>
+      <w:r>
+        <w:t>Visando atender o prazo de entrega chegando ao fim deste período com uma versão que agregue valor ao cliente, as entidades que compõe um relacionamento de muitos para muitos (n-n) foram atreladas através da persistência do id correspondente na tabela de livros afim de reduzir a complexidade e tempo de desenvolvimento.</w:t>
+      </w:r>
+    </w:p>
+    <w:p/>
+    <w:p>
+      <w:pPr>
+        <w:rPr>
+          <w:b/>
+        </w:rPr>
+      </w:pPr>
+      <w:r>
+        <w:rPr>
+          <w:b/>
+        </w:rPr>
+        <w:t>REGRAS DE NEGÓCIO</w:t>
+      </w:r>
+    </w:p>
+    <w:p>
+      <w:r>
+        <w:t>RN 01 - Para registro de um livro, é necessário informar ISBN, título, autor</w:t>
+      </w:r>
+      <w:r>
+        <w:t xml:space="preserve"> e</w:t>
+      </w:r>
+      <w:r>
+        <w:t xml:space="preserve"> editora</w:t>
       </w:r>
       <w:r>
         <w:t>.</w:t>
@@ -31,16 +81,20 @@
     </w:p>
     <w:p>
       <w:r>
-        <w:t xml:space="preserve">Nessa primeira etapa será entregue um microssistema </w:t>
-      </w:r>
-      <w:r>
-        <w:t xml:space="preserve">em que o usuário será capaz de </w:t>
-      </w:r>
-      <w:r>
-        <w:t>efetuar o cadastramento de livros, pesquisar por um livro, alterar o registro de um livro e excluir o registro de um livro</w:t>
-      </w:r>
-      <w:r>
-        <w:t xml:space="preserve"> através de uma aplicação web.</w:t>
+        <w:t xml:space="preserve">RN 02 – </w:t>
+      </w:r>
+      <w:r>
+        <w:t>Todos os livros devem ter seu ISBN identificado e este não pode ser alterado</w:t>
+      </w:r>
+    </w:p>
+    <w:p>
+      <w:r>
+        <w:t xml:space="preserve">RN 03 – Os livros “Best Sellers” devem receber alguma identificação em seu registro afim de facilitar seu reconhecimento.  </w:t>
+      </w:r>
+    </w:p>
+    <w:p>
+      <w:r>
+        <w:t>RN 04 – O registro de um novo título somente poderá ser efetuado após o recebimento do material em estoque.</w:t>
       </w:r>
     </w:p>
     <w:p/>
@@ -54,112 +108,831 @@
         <w:rPr>
           <w:b/>
         </w:rPr>
-        <w:t>REGRAS DE NEGÓCIO</w:t>
-      </w:r>
-    </w:p>
-    <w:p>
-      <w:r>
-        <w:t>RN 01 - Para registro de um livro, é necessário informar ISBN, título, autor</w:t>
-      </w:r>
-      <w:r>
+        <w:t>REQUISITOS FUNCIONAIS</w:t>
+      </w:r>
+    </w:p>
+    <w:p>
+      <w:r>
+        <w:t xml:space="preserve">RF 01 – O sistema deve permitir a inclusão de novos registros, alteração, consulta de cadastros existentes e exclusão de registros. </w:t>
+      </w:r>
+    </w:p>
+    <w:p>
+      <w:r>
+        <w:t>RF 02 – Os campos ID, ISBN não podem ser alterados. Caso seja cadastrado erroneamente, o registro deve ser deletado e um novo cadastro deve ser feito.</w:t>
+      </w:r>
+    </w:p>
+    <w:p/>
+    <w:p>
+      <w:pPr>
+        <w:rPr>
+          <w:b/>
+        </w:rPr>
+      </w:pPr>
+      <w:r>
+        <w:rPr>
+          <w:b/>
+        </w:rPr>
+        <w:t>REQUISITOS NÃO-FUNCIONAIS</w:t>
+      </w:r>
+    </w:p>
+    <w:p>
+      <w:r>
+        <w:t xml:space="preserve">RNF 01 – A interface do sistema deve ser responsiva adequando-se a telas desktop, tablet e smartphone. </w:t>
+      </w:r>
+    </w:p>
+    <w:p>
+      <w:r>
+        <w:t>RNF 02 – Deve ser feito o registro dos logs da aplicação para caso de erro e as operações de alteração e exclusão de registro.</w:t>
+      </w:r>
+    </w:p>
+    <w:p>
+      <w:r>
+        <w:t>RNF 03 – Para ação de excluir um registro, o sistema deve apresentar uma modal solicitando confirmação do usuário antes de enviar a requisição.</w:t>
+      </w:r>
+    </w:p>
+    <w:p>
+      <w:r>
+        <w:t xml:space="preserve">RNF 04 – </w:t>
+      </w:r>
+      <w:r>
+        <w:t>O projeto deve seguir o padrão arquitetural MVC (Model-</w:t>
+      </w:r>
+      <w:proofErr w:type="spellStart"/>
+      <w:r>
+        <w:t>View</w:t>
+      </w:r>
+      <w:proofErr w:type="spellEnd"/>
+      <w:r>
+        <w:t>-</w:t>
+      </w:r>
+      <w:proofErr w:type="spellStart"/>
+      <w:r>
+        <w:t>Controller</w:t>
+      </w:r>
+      <w:proofErr w:type="spellEnd"/>
+      <w:r>
+        <w:t xml:space="preserve">) </w:t>
+      </w:r>
+      <w:r>
+        <w:t xml:space="preserve">afim de facilitar a manutenção e escalabilidade da aplicação. </w:t>
+      </w:r>
+    </w:p>
+    <w:p>
+      <w:r>
+        <w:br w:type="page"/>
+      </w:r>
+    </w:p>
+    <w:p>
+      <w:pPr>
+        <w:rPr>
+          <w:b/>
+        </w:rPr>
+      </w:pPr>
+      <w:r>
+        <w:rPr>
+          <w:b/>
+        </w:rPr>
+        <w:lastRenderedPageBreak/>
+        <w:t>DIAGRAMA DE CLASSE</w:t>
+      </w:r>
+    </w:p>
+    <w:p>
+      <w:pPr>
+        <w:spacing w:line="240" w:lineRule="auto"/>
+        <w:rPr>
+          <w:b/>
+        </w:rPr>
+      </w:pPr>
+      <w:r>
+        <w:object w:dxaOrig="8310" w:dyaOrig="5309" w14:anchorId="7E4E9AF9">
+          <v:rect id="rectole0000000000" o:spid="_x0000_i1025" style="width:415.7pt;height:265.45pt" o:ole="" o:preferrelative="t" stroked="f">
+            <v:imagedata r:id="rId5" o:title=""/>
+          </v:rect>
+          <o:OLEObject Type="Embed" ProgID="StaticDib" ShapeID="rectole0000000000" DrawAspect="Content" ObjectID="_1668983839" r:id="rId6"/>
+        </w:object>
+      </w:r>
+    </w:p>
+    <w:p>
+      <w:pPr>
+        <w:rPr>
+          <w:b/>
+        </w:rPr>
+      </w:pPr>
+    </w:p>
+    <w:p>
+      <w:pPr>
+        <w:rPr>
+          <w:b/>
+        </w:rPr>
+      </w:pPr>
+      <w:r>
+        <w:rPr>
+          <w:b/>
+        </w:rPr>
+        <w:t xml:space="preserve">DIAGRAMA DE </w:t>
+      </w:r>
+      <w:r>
+        <w:rPr>
+          <w:b/>
+        </w:rPr>
+        <w:t>SEQU</w:t>
+      </w:r>
+      <w:r>
+        <w:rPr>
+          <w:b/>
+        </w:rPr>
+        <w:t>Ê</w:t>
+      </w:r>
+      <w:r>
+        <w:rPr>
+          <w:b/>
+        </w:rPr>
+        <w:t>NCIA</w:t>
+      </w:r>
+    </w:p>
+    <w:p>
+      <w:pPr>
+        <w:spacing w:line="240" w:lineRule="auto"/>
+      </w:pPr>
+      <w:r>
+        <w:object w:dxaOrig="8310" w:dyaOrig="6045" w14:anchorId="289C39D2">
+          <v:rect id="rectole0000000001" o:spid="_x0000_i1026" style="width:415.7pt;height:302.4pt" o:ole="" o:preferrelative="t" stroked="f">
+            <v:imagedata r:id="rId7" o:title=""/>
+          </v:rect>
+          <o:OLEObject Type="Embed" ProgID="StaticDib" ShapeID="rectole0000000001" DrawAspect="Content" ObjectID="_1668983840" r:id="rId8"/>
+        </w:object>
+      </w:r>
+    </w:p>
+    <w:p>
+      <w:r>
+        <w:br w:type="page"/>
+      </w:r>
+    </w:p>
+    <w:p>
+      <w:pPr>
+        <w:rPr>
+          <w:b/>
+        </w:rPr>
+      </w:pPr>
+      <w:r>
+        <w:rPr>
+          <w:b/>
+        </w:rPr>
+        <w:lastRenderedPageBreak/>
+        <w:t>INSTRUÇÕES PARA EXECUTAR O PROGRAMA</w:t>
+      </w:r>
+    </w:p>
+    <w:p>
+      <w:pPr>
+        <w:rPr>
+          <w:bCs/>
+        </w:rPr>
+      </w:pPr>
+      <w:r>
+        <w:rPr>
+          <w:bCs/>
+        </w:rPr>
+        <w:t xml:space="preserve">O projeto pode ser baixado através do link: </w:t>
+      </w:r>
+      <w:hyperlink r:id="rId9" w:history="1">
+        <w:r>
+          <w:rPr>
+            <w:rStyle w:val="Hyperlink"/>
+            <w:bCs/>
+          </w:rPr>
+          <w:t>https://github.com/Jmidori/mvc-cadastro-livraria</w:t>
+        </w:r>
+      </w:hyperlink>
+    </w:p>
+    <w:p>
+      <w:pPr>
+        <w:rPr>
+          <w:bCs/>
+        </w:rPr>
+      </w:pPr>
+    </w:p>
+    <w:p>
+      <w:pPr>
+        <w:spacing w:after="0" w:line="360" w:lineRule="auto"/>
+        <w:rPr>
+          <w:b/>
+        </w:rPr>
+      </w:pPr>
+      <w:r>
+        <w:rPr>
+          <w:b/>
+        </w:rPr>
+        <w:t>Componentes do projeto</w:t>
+      </w:r>
+    </w:p>
+    <w:p>
+      <w:pPr>
+        <w:spacing w:after="0" w:line="360" w:lineRule="auto"/>
+        <w:ind w:firstLine="720"/>
+        <w:rPr>
+          <w:bCs/>
+        </w:rPr>
+      </w:pPr>
+      <w:r>
+        <w:rPr>
+          <w:bCs/>
+        </w:rPr>
+        <w:t>API desenvolvida em Java 11 com Spring Boot</w:t>
+      </w:r>
+    </w:p>
+    <w:p>
+      <w:pPr>
+        <w:spacing w:after="0" w:line="360" w:lineRule="auto"/>
+        <w:ind w:firstLine="720"/>
+        <w:rPr>
+          <w:bCs/>
+        </w:rPr>
+      </w:pPr>
+      <w:proofErr w:type="spellStart"/>
+      <w:r>
+        <w:rPr>
+          <w:bCs/>
+        </w:rPr>
+        <w:t>FrontEnd</w:t>
+      </w:r>
+      <w:proofErr w:type="spellEnd"/>
+      <w:r>
+        <w:rPr>
+          <w:bCs/>
+        </w:rPr>
+        <w:t xml:space="preserve"> desenvolvido em </w:t>
+      </w:r>
+      <w:r>
+        <w:rPr>
+          <w:bCs/>
+        </w:rPr>
+        <w:t xml:space="preserve">HTML, </w:t>
+      </w:r>
+      <w:proofErr w:type="spellStart"/>
+      <w:r>
+        <w:rPr>
+          <w:bCs/>
+        </w:rPr>
+        <w:t>JavaScript</w:t>
+      </w:r>
+      <w:proofErr w:type="spellEnd"/>
+      <w:r>
+        <w:rPr>
+          <w:bCs/>
+        </w:rPr>
+        <w:t xml:space="preserve">, </w:t>
+      </w:r>
+      <w:proofErr w:type="spellStart"/>
+      <w:r>
+        <w:rPr>
+          <w:bCs/>
+        </w:rPr>
+        <w:t>Bootstrap</w:t>
+      </w:r>
+      <w:proofErr w:type="spellEnd"/>
+      <w:r>
+        <w:rPr>
+          <w:bCs/>
+        </w:rPr>
+        <w:t xml:space="preserve"> e </w:t>
+      </w:r>
+      <w:proofErr w:type="spellStart"/>
+      <w:r>
+        <w:rPr>
+          <w:bCs/>
+        </w:rPr>
+        <w:t>JQuery</w:t>
+      </w:r>
+      <w:proofErr w:type="spellEnd"/>
+    </w:p>
+    <w:p>
+      <w:pPr>
+        <w:spacing w:after="0" w:line="360" w:lineRule="auto"/>
+        <w:ind w:firstLine="720"/>
+        <w:rPr>
+          <w:bCs/>
+        </w:rPr>
+      </w:pPr>
+      <w:r>
+        <w:rPr>
+          <w:bCs/>
+        </w:rPr>
+        <w:t>Banco de Dados MySQL</w:t>
+      </w:r>
+    </w:p>
+    <w:p>
+      <w:pPr>
+        <w:spacing w:after="0" w:line="360" w:lineRule="auto"/>
+        <w:ind w:firstLine="720"/>
+        <w:rPr>
+          <w:bCs/>
+        </w:rPr>
+      </w:pPr>
+    </w:p>
+    <w:p>
+      <w:pPr>
+        <w:spacing w:after="0" w:line="360" w:lineRule="auto"/>
+        <w:ind w:firstLine="720"/>
+        <w:rPr>
+          <w:bCs/>
+        </w:rPr>
+      </w:pPr>
+    </w:p>
+    <w:p>
+      <w:pPr>
+        <w:spacing w:after="0" w:line="360" w:lineRule="auto"/>
+        <w:rPr>
+          <w:b/>
+        </w:rPr>
+      </w:pPr>
+      <w:r>
+        <w:rPr>
+          <w:b/>
+        </w:rPr>
+        <w:t>Ponto de Partida</w:t>
+      </w:r>
+    </w:p>
+    <w:p>
+      <w:pPr>
+        <w:spacing w:after="0" w:line="360" w:lineRule="auto"/>
+        <w:ind w:firstLine="720"/>
+        <w:rPr>
+          <w:b/>
+        </w:rPr>
+      </w:pPr>
+      <w:r>
+        <w:rPr>
+          <w:b/>
+        </w:rPr>
+        <w:t xml:space="preserve">1 - </w:t>
+      </w:r>
+      <w:r>
+        <w:rPr>
+          <w:b/>
+        </w:rPr>
+        <w:t>Criação do Banco de Dados e Tabelas</w:t>
+      </w:r>
+    </w:p>
+    <w:p>
+      <w:pPr>
+        <w:spacing w:after="0" w:line="360" w:lineRule="auto"/>
+        <w:ind w:firstLine="720"/>
+        <w:rPr>
+          <w:bCs/>
+          <w:i/>
+          <w:iCs/>
+        </w:rPr>
+      </w:pPr>
+      <w:proofErr w:type="spellStart"/>
+      <w:r>
+        <w:rPr>
+          <w:bCs/>
+          <w:i/>
+          <w:iCs/>
+        </w:rPr>
+        <w:t>Pré</w:t>
+      </w:r>
+      <w:proofErr w:type="spellEnd"/>
+      <w:r>
+        <w:rPr>
+          <w:bCs/>
+          <w:i/>
+          <w:iCs/>
+        </w:rPr>
+        <w:t xml:space="preserve"> requisito: possuir o servidor do MySQL instalado</w:t>
+      </w:r>
+    </w:p>
+    <w:p>
+      <w:pPr>
+        <w:spacing w:after="0" w:line="360" w:lineRule="auto"/>
+        <w:ind w:left="720"/>
+        <w:rPr>
+          <w:bCs/>
+        </w:rPr>
+      </w:pPr>
+      <w:r>
+        <w:rPr>
+          <w:bCs/>
+        </w:rPr>
+        <w:t>I</w:t>
+      </w:r>
+      <w:r>
+        <w:rPr>
+          <w:bCs/>
+        </w:rPr>
+        <w:t xml:space="preserve">mportar o banco de dados e suas tabelas Executar o script contido no arquivo </w:t>
+      </w:r>
+      <w:proofErr w:type="spellStart"/>
+      <w:r>
+        <w:rPr>
+          <w:bCs/>
+        </w:rPr>
+        <w:t>db</w:t>
+      </w:r>
+      <w:proofErr w:type="spellEnd"/>
+      <w:r>
+        <w:rPr>
+          <w:bCs/>
+        </w:rPr>
+        <w:t>--livraria-</w:t>
+      </w:r>
+      <w:proofErr w:type="spellStart"/>
+      <w:r>
+        <w:rPr>
+          <w:bCs/>
+        </w:rPr>
+        <w:t>script.sql</w:t>
+      </w:r>
+      <w:proofErr w:type="spellEnd"/>
+      <w:r>
+        <w:rPr>
+          <w:bCs/>
+        </w:rPr>
+        <w:t xml:space="preserve"> contido no </w:t>
+      </w:r>
+      <w:proofErr w:type="spellStart"/>
+      <w:r>
+        <w:rPr>
+          <w:bCs/>
+        </w:rPr>
+        <w:t>diretorio</w:t>
+      </w:r>
+      <w:proofErr w:type="spellEnd"/>
+      <w:r>
+        <w:rPr>
+          <w:bCs/>
+        </w:rPr>
+        <w:t xml:space="preserve">: </w:t>
+      </w:r>
+      <w:proofErr w:type="spellStart"/>
+      <w:r>
+        <w:rPr>
+          <w:bCs/>
+        </w:rPr>
+        <w:t>mvc</w:t>
+      </w:r>
+      <w:proofErr w:type="spellEnd"/>
+      <w:r>
+        <w:rPr>
+          <w:bCs/>
+        </w:rPr>
+        <w:t>-cadastro-livraria\</w:t>
+      </w:r>
+      <w:proofErr w:type="spellStart"/>
+      <w:r>
+        <w:rPr>
+          <w:bCs/>
+        </w:rPr>
+        <w:t>db</w:t>
+      </w:r>
+      <w:proofErr w:type="spellEnd"/>
+      <w:r>
+        <w:rPr>
+          <w:bCs/>
+        </w:rPr>
+        <w:t>-livraria</w:t>
+      </w:r>
+    </w:p>
+    <w:p>
+      <w:pPr>
+        <w:spacing w:after="0" w:line="360" w:lineRule="auto"/>
+        <w:ind w:firstLine="720"/>
+        <w:rPr>
+          <w:bCs/>
+        </w:rPr>
+      </w:pPr>
+    </w:p>
+    <w:p>
+      <w:pPr>
+        <w:spacing w:after="0" w:line="360" w:lineRule="auto"/>
+        <w:ind w:firstLine="720"/>
+        <w:rPr>
+          <w:b/>
+        </w:rPr>
+      </w:pPr>
+      <w:r>
+        <w:rPr>
+          <w:b/>
+        </w:rPr>
+        <w:t xml:space="preserve">2 - </w:t>
+      </w:r>
+      <w:r>
+        <w:rPr>
+          <w:b/>
+        </w:rPr>
+        <w:t>Inicialização da aplicação</w:t>
+      </w:r>
+    </w:p>
+    <w:p>
+      <w:pPr>
+        <w:spacing w:after="0" w:line="360" w:lineRule="auto"/>
+        <w:ind w:left="720"/>
+        <w:rPr>
+          <w:bCs/>
+        </w:rPr>
+      </w:pPr>
+      <w:r>
+        <w:rPr>
+          <w:b/>
+        </w:rPr>
+        <w:t>[Opção 1] via IDE:</w:t>
+      </w:r>
+      <w:r>
+        <w:rPr>
+          <w:bCs/>
+        </w:rPr>
+        <w:t xml:space="preserve"> Abrir o projeto </w:t>
+      </w:r>
+      <w:proofErr w:type="spellStart"/>
+      <w:r>
+        <w:rPr>
+          <w:bCs/>
+        </w:rPr>
+        <w:t>mvc</w:t>
+      </w:r>
+      <w:proofErr w:type="spellEnd"/>
+      <w:r>
+        <w:rPr>
+          <w:bCs/>
+        </w:rPr>
+        <w:t xml:space="preserve">-cadastro-livraria/cadastro-livro na IDE e executar a classe </w:t>
+      </w:r>
+      <w:proofErr w:type="spellStart"/>
+      <w:r>
+        <w:rPr>
+          <w:bCs/>
+        </w:rPr>
+        <w:t>ApplicationMain</w:t>
+      </w:r>
+      <w:proofErr w:type="spellEnd"/>
+    </w:p>
+    <w:p>
+      <w:pPr>
+        <w:spacing w:after="0" w:line="360" w:lineRule="auto"/>
+        <w:ind w:firstLine="720"/>
+        <w:rPr>
+          <w:bCs/>
+        </w:rPr>
+      </w:pPr>
+    </w:p>
+    <w:p>
+      <w:pPr>
+        <w:spacing w:after="0" w:line="360" w:lineRule="auto"/>
+        <w:ind w:firstLine="720"/>
+        <w:rPr>
+          <w:b/>
+        </w:rPr>
+      </w:pPr>
+      <w:r>
+        <w:rPr>
+          <w:b/>
+        </w:rPr>
+        <w:t>[Opção 2] via Terminal:</w:t>
+      </w:r>
+    </w:p>
+    <w:p>
+      <w:pPr>
+        <w:spacing w:after="0" w:line="360" w:lineRule="auto"/>
+        <w:ind w:firstLine="720"/>
+        <w:rPr>
+          <w:bCs/>
+        </w:rPr>
+      </w:pPr>
+      <w:r>
+        <w:rPr>
+          <w:bCs/>
+        </w:rPr>
+        <w:t xml:space="preserve">baixar o </w:t>
+      </w:r>
+      <w:proofErr w:type="spellStart"/>
+      <w:r>
+        <w:rPr>
+          <w:bCs/>
+        </w:rPr>
+        <w:t>jar</w:t>
+      </w:r>
+      <w:proofErr w:type="spellEnd"/>
+      <w:r>
+        <w:rPr>
+          <w:bCs/>
+        </w:rPr>
+        <w:t xml:space="preserve"> </w:t>
+      </w:r>
+      <w:proofErr w:type="spellStart"/>
+      <w:r>
+        <w:rPr>
+          <w:bCs/>
+        </w:rPr>
+        <w:t>atraves</w:t>
+      </w:r>
+      <w:proofErr w:type="spellEnd"/>
+      <w:r>
+        <w:rPr>
+          <w:bCs/>
+        </w:rPr>
+        <w:t xml:space="preserve"> do </w:t>
+      </w:r>
+      <w:hyperlink r:id="rId10" w:history="1">
+        <w:r>
+          <w:rPr>
+            <w:rStyle w:val="Hyperlink"/>
+            <w:bCs/>
+          </w:rPr>
+          <w:t>link</w:t>
+        </w:r>
+      </w:hyperlink>
+      <w:r>
+        <w:rPr>
+          <w:bCs/>
+        </w:rPr>
         <w:t xml:space="preserve"> e</w:t>
       </w:r>
       <w:r>
-        <w:t xml:space="preserve"> editora</w:t>
-      </w:r>
-      <w:r>
-        <w:t>.</w:t>
-      </w:r>
-    </w:p>
-    <w:p>
-      <w:r>
-        <w:t xml:space="preserve">RN 02 – </w:t>
-      </w:r>
-      <w:r>
-        <w:t>Todos os livros devem ter seu ISBN identificado e este não pode ser alterado</w:t>
-      </w:r>
-    </w:p>
-    <w:p>
-      <w:r>
-        <w:t xml:space="preserve">RN 03 – Os livros “Best Sellers” devem receber alguma identificação em seu registro afim de facilitar seu reconhecimento.  </w:t>
-      </w:r>
-    </w:p>
-    <w:p>
-      <w:r>
-        <w:t>RN 04 – O registro de um novo título somente poderá ser efetuado após o recebimento do material em estoque.</w:t>
-      </w:r>
-    </w:p>
-    <w:p/>
-    <w:p>
-      <w:pPr>
-        <w:rPr>
-          <w:b/>
-        </w:rPr>
-      </w:pPr>
-      <w:r>
-        <w:rPr>
-          <w:b/>
-        </w:rPr>
-        <w:t>REQUISITOS FUNCIONAIS</w:t>
-      </w:r>
-    </w:p>
-    <w:p>
-      <w:r>
-        <w:t xml:space="preserve">RF 01 – O sistema deve permitir a inclusão de novos registros, alteração, consulta de cadastros existentes e exclusão de registros. </w:t>
-      </w:r>
-    </w:p>
-    <w:p>
-      <w:r>
-        <w:t>RF 02 – Os campos ID, ISBN não podem ser alterados. Caso seja cadastrado erroneamente, o registro deve ser deletado e um novo cadastro deve ser feito.</w:t>
-      </w:r>
-    </w:p>
-    <w:p/>
-    <w:p>
-      <w:pPr>
-        <w:rPr>
-          <w:b/>
-        </w:rPr>
-      </w:pPr>
-      <w:r>
-        <w:rPr>
-          <w:b/>
-        </w:rPr>
-        <w:t>REQUISITOS NÃO-FUNCIONAIS</w:t>
-      </w:r>
-    </w:p>
-    <w:p>
-      <w:r>
-        <w:t xml:space="preserve">RNF 01 – A interface do sistema deve ser responsiva adequando-se a telas desktop, tablet e smartphone. </w:t>
-      </w:r>
-    </w:p>
-    <w:p>
-      <w:r>
-        <w:t>RNF 02 – Deve ser feito o registro dos logs da aplicação para caso de erro e as operações de alteração e exclusão de registro.</w:t>
-      </w:r>
-    </w:p>
-    <w:p>
-      <w:r>
-        <w:t>RNF 03 – Para ação de excluir um registro, o sistema deve apresentar uma modal solicitando confirmação do usuário antes de enviar a requisição.</w:t>
-      </w:r>
-    </w:p>
-    <w:p>
-      <w:r>
-        <w:t xml:space="preserve">RNF 04 – </w:t>
-      </w:r>
-      <w:r>
-        <w:t>O projeto deve seguir o padrão arquitetural MVC (</w:t>
-      </w:r>
+        <w:rPr>
+          <w:bCs/>
+        </w:rPr>
+        <w:t xml:space="preserve"> executar o comando:</w:t>
+      </w:r>
+    </w:p>
+    <w:p>
+      <w:pPr>
+        <w:spacing w:after="0" w:line="360" w:lineRule="auto"/>
+        <w:ind w:firstLine="720"/>
+        <w:rPr>
+          <w:bCs/>
+          <w:i/>
+          <w:iCs/>
+        </w:rPr>
+      </w:pPr>
       <w:proofErr w:type="spellStart"/>
       <w:r>
-        <w:t>Model-View-Controller</w:t>
+        <w:rPr>
+          <w:bCs/>
+          <w:i/>
+          <w:iCs/>
+          <w:highlight w:val="lightGray"/>
+        </w:rPr>
+        <w:t>java</w:t>
       </w:r>
       <w:proofErr w:type="spellEnd"/>
       <w:r>
-        <w:t xml:space="preserve">) </w:t>
-      </w:r>
-      <w:r>
-        <w:t xml:space="preserve">afim de facilitar a manutenção e escalabilidade da aplicação. </w:t>
-      </w:r>
+        <w:rPr>
+          <w:bCs/>
+          <w:i/>
+          <w:iCs/>
+          <w:highlight w:val="lightGray"/>
+        </w:rPr>
+        <w:t xml:space="preserve"> -</w:t>
+      </w:r>
+      <w:proofErr w:type="spellStart"/>
+      <w:r>
+        <w:rPr>
+          <w:bCs/>
+          <w:i/>
+          <w:iCs/>
+          <w:highlight w:val="lightGray"/>
+        </w:rPr>
+        <w:t>jar</w:t>
+      </w:r>
+      <w:proofErr w:type="spellEnd"/>
+      <w:r>
+        <w:rPr>
+          <w:bCs/>
+          <w:i/>
+          <w:iCs/>
+          <w:highlight w:val="lightGray"/>
+        </w:rPr>
+        <w:t xml:space="preserve"> cadastro-livro-0.0.1-SNAPSHOT.jar</w:t>
+      </w:r>
+    </w:p>
+    <w:p>
+      <w:pPr>
+        <w:spacing w:after="0" w:line="360" w:lineRule="auto"/>
+        <w:ind w:firstLine="720"/>
+        <w:rPr>
+          <w:bCs/>
+          <w:i/>
+          <w:iCs/>
+        </w:rPr>
+      </w:pPr>
+    </w:p>
+    <w:p>
+      <w:pPr>
+        <w:spacing w:after="0" w:line="360" w:lineRule="auto"/>
+        <w:rPr>
+          <w:b/>
+        </w:rPr>
+      </w:pPr>
+      <w:r>
+        <w:rPr>
+          <w:b/>
+        </w:rPr>
+        <w:t>Navegação</w:t>
+      </w:r>
+    </w:p>
+    <w:p>
+      <w:pPr>
+        <w:spacing w:after="0" w:line="360" w:lineRule="auto"/>
+        <w:ind w:firstLine="720"/>
+        <w:rPr>
+          <w:bCs/>
+        </w:rPr>
+      </w:pPr>
+      <w:r>
+        <w:rPr>
+          <w:bCs/>
+        </w:rPr>
+        <w:t xml:space="preserve">Acessar a página principal de cadastro de livro: </w:t>
+      </w:r>
+    </w:p>
+    <w:p>
+      <w:pPr>
+        <w:spacing w:after="0" w:line="360" w:lineRule="auto"/>
+        <w:ind w:firstLine="720"/>
+        <w:rPr>
+          <w:bCs/>
+          <w:i/>
+          <w:iCs/>
+        </w:rPr>
+      </w:pPr>
+      <w:r>
+        <w:rPr>
+          <w:bCs/>
+          <w:i/>
+          <w:iCs/>
+          <w:highlight w:val="lightGray"/>
+        </w:rPr>
+        <w:t>http://localhost:8080/cadastro/livro</w:t>
+      </w:r>
+    </w:p>
+    <w:p>
+      <w:pPr>
+        <w:spacing w:after="0" w:line="360" w:lineRule="auto"/>
+        <w:ind w:firstLine="720"/>
+        <w:rPr>
+          <w:bCs/>
+        </w:rPr>
+      </w:pPr>
+    </w:p>
+    <w:p>
+      <w:pPr>
+        <w:spacing w:after="0" w:line="360" w:lineRule="auto"/>
+        <w:ind w:firstLine="720"/>
+        <w:rPr>
+          <w:bCs/>
+        </w:rPr>
+      </w:pPr>
+      <w:r>
+        <w:rPr>
+          <w:bCs/>
+        </w:rPr>
+        <w:t xml:space="preserve">Nesta página é </w:t>
+      </w:r>
+      <w:r>
+        <w:rPr>
+          <w:bCs/>
+        </w:rPr>
+        <w:t>possível</w:t>
+      </w:r>
+      <w:r>
+        <w:rPr>
+          <w:bCs/>
+        </w:rPr>
+        <w:t xml:space="preserve"> </w:t>
+      </w:r>
+      <w:r>
+        <w:rPr>
+          <w:bCs/>
+        </w:rPr>
+        <w:t>visualizar</w:t>
+      </w:r>
+      <w:r>
+        <w:rPr>
+          <w:bCs/>
+        </w:rPr>
+        <w:t xml:space="preserve"> todos os livros cadastrados, criar novos registros </w:t>
+      </w:r>
+      <w:r>
+        <w:rPr>
+          <w:bCs/>
+        </w:rPr>
+        <w:t>através</w:t>
+      </w:r>
+      <w:r>
+        <w:rPr>
+          <w:bCs/>
+        </w:rPr>
+        <w:t xml:space="preserve"> do botão "NOVO", alterar um registro ou excluí-lo clicando nos links alinhados ao registro em que deseja executar a ação.</w:t>
+      </w:r>
+    </w:p>
+    <w:p>
+      <w:pPr>
+        <w:spacing w:after="0" w:line="360" w:lineRule="auto"/>
+        <w:ind w:firstLine="720"/>
+        <w:rPr>
+          <w:bCs/>
+        </w:rPr>
+      </w:pPr>
     </w:p>
     <w:p>
       <w:pPr>
@@ -784,6 +1557,29 @@
       <w:szCs w:val="48"/>
     </w:rPr>
   </w:style>
+  <w:style w:type="character" w:styleId="Hyperlink">
+    <w:name w:val="Hyperlink"/>
+    <w:basedOn w:val="Fontepargpadro"/>
+    <w:uiPriority w:val="99"/>
+    <w:unhideWhenUsed/>
+    <w:rsid w:val="00D2436A"/>
+    <w:rPr>
+      <w:color w:val="0563C1" w:themeColor="hyperlink"/>
+      <w:u w:val="single"/>
+    </w:rPr>
+  </w:style>
+  <w:style w:type="character" w:styleId="MenoPendente">
+    <w:name w:val="Unresolved Mention"/>
+    <w:basedOn w:val="Fontepargpadro"/>
+    <w:uiPriority w:val="99"/>
+    <w:semiHidden/>
+    <w:unhideWhenUsed/>
+    <w:rsid w:val="00D2436A"/>
+    <w:rPr>
+      <w:color w:val="605E5C"/>
+      <w:shd w:val="clear" w:color="auto" w:fill="E1DFDD"/>
+    </w:rPr>
+  </w:style>
 </w:styles>
 </file>
 

</xml_diff>